<commit_message>
total donaciones y requerimientos
</commit_message>
<xml_diff>
--- a/Requerimientos No Funcionales.docx
+++ b/Requerimientos No Funcionales.docx
@@ -176,21 +176,7 @@
                 <w:b/>
                 <w:bCs/>
               </w:rPr>
-              <w:t>MEDI</w:t>
-            </w:r>
-            <w:r>
-              <w:rPr>
-                <w:b/>
-                <w:bCs/>
-              </w:rPr>
-              <w:t>D</w:t>
-            </w:r>
-            <w:r>
-              <w:rPr>
-                <w:b/>
-                <w:bCs/>
-              </w:rPr>
-              <w:t>A DEL RESULTADO</w:t>
+              <w:t>MEDIDA DEL RESULTADO</w:t>
             </w:r>
           </w:p>
         </w:tc>
@@ -233,8 +219,21 @@
             <w:pPr>
               <w:jc w:val="center"/>
             </w:pPr>
-            <w:r>
-              <w:t>Backend, Frontend, Base de datos</w:t>
+            <w:proofErr w:type="spellStart"/>
+            <w:r>
+              <w:t>Backend</w:t>
+            </w:r>
+            <w:proofErr w:type="spellEnd"/>
+            <w:r>
+              <w:t xml:space="preserve">, </w:t>
+            </w:r>
+            <w:proofErr w:type="spellStart"/>
+            <w:r>
+              <w:t>Frontend</w:t>
+            </w:r>
+            <w:proofErr w:type="spellEnd"/>
+            <w:r>
+              <w:t>, Base de datos</w:t>
             </w:r>
           </w:p>
         </w:tc>
@@ -273,7 +272,15 @@
               <w:jc w:val="center"/>
             </w:pPr>
             <w:r>
-              <w:t>La persona fue capaz de realizar un post utilizando solo 2 clicks en la página principal</w:t>
+              <w:t xml:space="preserve">La persona fue capaz de realizar un post utilizando solo 2 </w:t>
+            </w:r>
+            <w:proofErr w:type="spellStart"/>
+            <w:r>
+              <w:t>clicks</w:t>
+            </w:r>
+            <w:proofErr w:type="spellEnd"/>
+            <w:r>
+              <w:t xml:space="preserve"> en la página principal</w:t>
             </w:r>
           </w:p>
         </w:tc>
@@ -357,17 +364,6 @@
           <w:t>https://drive.google.com/file/d/1fUx_gYcoZcHztRt7d1J-D3RcadF2B4ZP/view</w:t>
         </w:r>
       </w:hyperlink>
-    </w:p>
-    <w:p>
-      <w:r>
-        <w:t>Evidencia 2:</w:t>
-      </w:r>
-      <w:r>
-        <w:t xml:space="preserve"> </w:t>
-      </w:r>
-      <w:r>
-        <w:t>falta agregar video</w:t>
-      </w:r>
     </w:p>
     <w:p/>
     <w:p>
@@ -568,8 +564,21 @@
             <w:pPr>
               <w:jc w:val="center"/>
             </w:pPr>
-            <w:r>
-              <w:t>Backend, Frontend, Base de datos</w:t>
+            <w:proofErr w:type="spellStart"/>
+            <w:r>
+              <w:t>Backend</w:t>
+            </w:r>
+            <w:proofErr w:type="spellEnd"/>
+            <w:r>
+              <w:t xml:space="preserve">, </w:t>
+            </w:r>
+            <w:proofErr w:type="spellStart"/>
+            <w:r>
+              <w:t>Frontend</w:t>
+            </w:r>
+            <w:proofErr w:type="spellEnd"/>
+            <w:r>
+              <w:t>, Base de datos</w:t>
             </w:r>
           </w:p>
         </w:tc>
@@ -582,8 +591,13 @@
               <w:jc w:val="center"/>
             </w:pPr>
             <w:r>
-              <w:t>App en condiciones de estres</w:t>
-            </w:r>
+              <w:t xml:space="preserve">App en condiciones de </w:t>
+            </w:r>
+            <w:proofErr w:type="spellStart"/>
+            <w:r>
+              <w:t>estres</w:t>
+            </w:r>
+            <w:proofErr w:type="spellEnd"/>
           </w:p>
         </w:tc>
         <w:tc>
@@ -608,7 +622,15 @@
               <w:jc w:val="center"/>
             </w:pPr>
             <w:r>
-              <w:t>Los posts, eventos, donaciones, etc… siguen cargándose en un promedio de 1 segundo.</w:t>
+              <w:t xml:space="preserve">Los posts, eventos, donaciones, </w:t>
+            </w:r>
+            <w:proofErr w:type="spellStart"/>
+            <w:r>
+              <w:t>etc</w:t>
+            </w:r>
+            <w:proofErr w:type="spellEnd"/>
+            <w:r>
+              <w:t>… siguen cargándose en un promedio de 1 segundo.</w:t>
             </w:r>
           </w:p>
         </w:tc>
@@ -703,18 +725,23 @@
         <w:t>Evidencia 1:</w:t>
       </w:r>
       <w:r>
-        <w:t xml:space="preserve"> falta agregar video</w:t>
+        <w:t xml:space="preserve"> </w:t>
       </w:r>
+      <w:hyperlink r:id="rId6" w:history="1">
+        <w:r>
+          <w:rPr>
+            <w:rStyle w:val="Hipervnculo"/>
+          </w:rPr>
+          <w:t>https://drive.google.com/file/d/1_FclgMnmXa97Mo2j_EEq12KHKHVQGjaj/view?usp=sharing</w:t>
+        </w:r>
+      </w:hyperlink>
     </w:p>
     <w:p>
       <w:r>
         <w:t>Evidencia 2:</w:t>
       </w:r>
       <w:r>
-        <w:t xml:space="preserve"> </w:t>
-      </w:r>
-      <w:r>
-        <w:t>falta agregar video</w:t>
+        <w:t xml:space="preserve"> falta agregar video</w:t>
       </w:r>
     </w:p>
     <w:p/>
@@ -1015,10 +1042,7 @@
         <w:t>Evidencia 1:</w:t>
       </w:r>
       <w:r>
-        <w:t xml:space="preserve"> </w:t>
-      </w:r>
-      <w:r>
-        <w:t>falta agregar video</w:t>
+        <w:t xml:space="preserve"> falta agregar video</w:t>
       </w:r>
     </w:p>
     <w:p>
@@ -1026,10 +1050,7 @@
         <w:t>Evidencia 2:</w:t>
       </w:r>
       <w:r>
-        <w:t xml:space="preserve"> </w:t>
-      </w:r>
-      <w:r>
-        <w:t>falta agregar video</w:t>
+        <w:t xml:space="preserve"> falta agregar video</w:t>
       </w:r>
     </w:p>
     <w:p/>
@@ -1234,8 +1255,21 @@
             <w:pPr>
               <w:jc w:val="center"/>
             </w:pPr>
-            <w:r>
-              <w:t>Backend, Frontend, Base de datos</w:t>
+            <w:proofErr w:type="spellStart"/>
+            <w:r>
+              <w:t>Backend</w:t>
+            </w:r>
+            <w:proofErr w:type="spellEnd"/>
+            <w:r>
+              <w:t xml:space="preserve">, </w:t>
+            </w:r>
+            <w:proofErr w:type="spellStart"/>
+            <w:r>
+              <w:t>Frontend</w:t>
+            </w:r>
+            <w:proofErr w:type="spellEnd"/>
+            <w:r>
+              <w:t>, Base de datos</w:t>
             </w:r>
           </w:p>
         </w:tc>
@@ -1353,7 +1387,7 @@
       <w:r>
         <w:t xml:space="preserve">: </w:t>
       </w:r>
-      <w:hyperlink r:id="rId6" w:history="1">
+      <w:hyperlink r:id="rId7" w:history="1">
         <w:r>
           <w:rPr>
             <w:rStyle w:val="Hipervnculo"/>
@@ -1364,17 +1398,6 @@
           <w:t>https://cutt.ly/2hicKHh</w:t>
         </w:r>
       </w:hyperlink>
-    </w:p>
-    <w:p>
-      <w:r>
-        <w:t>Evidencia 2:</w:t>
-      </w:r>
-      <w:r>
-        <w:t xml:space="preserve"> </w:t>
-      </w:r>
-      <w:r>
-        <w:t>falta agregar video</w:t>
-      </w:r>
     </w:p>
     <w:sectPr>
       <w:pgSz w:w="12240" w:h="15840"/>
@@ -1744,6 +1767,7 @@
     <w:lsdException w:name="HTML Sample" w:semiHidden="1" w:unhideWhenUsed="1"/>
     <w:lsdException w:name="HTML Typewriter" w:semiHidden="1" w:unhideWhenUsed="1"/>
     <w:lsdException w:name="HTML Variable" w:semiHidden="1" w:unhideWhenUsed="1"/>
+    <w:lsdException w:name="Normal Table" w:semiHidden="1" w:unhideWhenUsed="1"/>
     <w:lsdException w:name="annotation subject" w:semiHidden="1" w:unhideWhenUsed="1"/>
     <w:lsdException w:name="No List" w:semiHidden="1" w:unhideWhenUsed="1"/>
     <w:lsdException w:name="Outline List 1" w:semiHidden="1" w:unhideWhenUsed="1"/>
@@ -1786,8 +1810,11 @@
     <w:lsdException w:name="Table Contemporary" w:semiHidden="1" w:unhideWhenUsed="1"/>
     <w:lsdException w:name="Table Elegant" w:semiHidden="1" w:unhideWhenUsed="1"/>
     <w:lsdException w:name="Table Professional" w:semiHidden="1" w:unhideWhenUsed="1"/>
+    <w:lsdException w:name="Table Subtle 1" w:semiHidden="1" w:unhideWhenUsed="1"/>
     <w:lsdException w:name="Table Subtle 2" w:semiHidden="1" w:unhideWhenUsed="1"/>
     <w:lsdException w:name="Table Web 1" w:semiHidden="1" w:unhideWhenUsed="1"/>
+    <w:lsdException w:name="Table Web 2" w:semiHidden="1" w:unhideWhenUsed="1"/>
+    <w:lsdException w:name="Table Web 3" w:semiHidden="1" w:unhideWhenUsed="1"/>
     <w:lsdException w:name="Balloon Text" w:semiHidden="1" w:unhideWhenUsed="1"/>
     <w:lsdException w:name="Table Grid" w:uiPriority="39"/>
     <w:lsdException w:name="Table Theme" w:semiHidden="1" w:unhideWhenUsed="1"/>

</xml_diff>